<commit_message>
Cập nhật cơ sở dữ liệu
</commit_message>
<xml_diff>
--- a/thực-tập-chuyên-môn.docx
+++ b/thực-tập-chuyên-môn.docx
@@ -177,7 +177,24 @@
           <w:sz w:val="28"/>
           <w:szCs w:val="28"/>
         </w:rPr>
-        <w:t>, Redis</w:t>
+        <w:t xml:space="preserve"> +</w:t>
+      </w:r>
+      <w:r>
+        <w:t xml:space="preserve"> </w:t>
+      </w:r>
+      <w:r>
+        <w:rPr>
+          <w:sz w:val="28"/>
+          <w:szCs w:val="28"/>
+        </w:rPr>
+        <w:t>PostgreSQL</w:t>
+      </w:r>
+      <w:r>
+        <w:rPr>
+          <w:sz w:val="28"/>
+          <w:szCs w:val="28"/>
+        </w:rPr>
+        <w:t xml:space="preserve"> (hoặc MongoDB + MySQL)</w:t>
       </w:r>
     </w:p>
     <w:p>
@@ -357,20 +374,7 @@
           <w:szCs w:val="28"/>
         </w:rPr>
         <w:tab/>
-      </w:r>
-      <w:r>
-        <w:rPr>
-          <w:sz w:val="28"/>
-          <w:szCs w:val="28"/>
-        </w:rPr>
-        <w:t xml:space="preserve">+ Thêm/Xóa/Sửa </w:t>
-      </w:r>
-      <w:r>
-        <w:rPr>
-          <w:sz w:val="28"/>
-          <w:szCs w:val="28"/>
-        </w:rPr>
-        <w:t xml:space="preserve">các </w:t>
+        <w:t xml:space="preserve">+ Thêm/Xóa/Sửa các </w:t>
       </w:r>
       <w:r>
         <w:rPr>
@@ -393,14 +397,7 @@
           <w:szCs w:val="28"/>
         </w:rPr>
         <w:tab/>
-        <w:t xml:space="preserve">+ Xem lại </w:t>
-      </w:r>
-      <w:r>
-        <w:rPr>
-          <w:sz w:val="28"/>
-          <w:szCs w:val="28"/>
-        </w:rPr>
-        <w:t xml:space="preserve">các </w:t>
+        <w:t xml:space="preserve">+ Xem lại các </w:t>
       </w:r>
       <w:r>
         <w:rPr>
@@ -941,32 +938,25 @@
           <w:sz w:val="28"/>
           <w:szCs w:val="28"/>
         </w:rPr>
-        <w:t>- Quản lý l</w:t>
+        <w:t>- Quản lý log</w:t>
+      </w:r>
+    </w:p>
+    <w:p>
+      <w:pPr>
+        <w:rPr>
+          <w:sz w:val="28"/>
+          <w:szCs w:val="28"/>
+        </w:rPr>
+      </w:pPr>
+      <w:r>
+        <w:rPr>
+          <w:sz w:val="28"/>
+          <w:szCs w:val="28"/>
+        </w:rPr>
+        <w:t xml:space="preserve">- Quản lý thông tin user </w:t>
       </w:r>
       <w:bookmarkStart w:id="0" w:name="_GoBack"/>
       <w:bookmarkEnd w:id="0"/>
-      <w:r>
-        <w:rPr>
-          <w:sz w:val="28"/>
-          <w:szCs w:val="28"/>
-        </w:rPr>
-        <w:t>og</w:t>
-      </w:r>
-    </w:p>
-    <w:p>
-      <w:pPr>
-        <w:rPr>
-          <w:sz w:val="28"/>
-          <w:szCs w:val="28"/>
-        </w:rPr>
-      </w:pPr>
-      <w:r>
-        <w:rPr>
-          <w:sz w:val="28"/>
-          <w:szCs w:val="28"/>
-        </w:rPr>
-        <w:t xml:space="preserve">- Quản lý thông tin user </w:t>
-      </w:r>
     </w:p>
     <w:p>
       <w:pPr>
@@ -1053,7 +1043,35 @@
           <w:sz w:val="28"/>
           <w:szCs w:val="28"/>
         </w:rPr>
-        <w:t>- Lưu từng tin nhắn vào cơ sở dữ liệu Redis</w:t>
+        <w:t xml:space="preserve">- Lưu từng tin nhắn vào cơ sở dữ liệu </w:t>
+      </w:r>
+      <w:r>
+        <w:rPr>
+          <w:sz w:val="28"/>
+          <w:szCs w:val="28"/>
+        </w:rPr>
+        <w:t xml:space="preserve">PostgreSQL </w:t>
+      </w:r>
+      <w:r>
+        <w:rPr>
+          <w:sz w:val="28"/>
+          <w:szCs w:val="28"/>
+        </w:rPr>
+        <w:t xml:space="preserve">(hoặc </w:t>
+      </w:r>
+      <w:r>
+        <w:rPr>
+          <w:sz w:val="28"/>
+          <w:szCs w:val="28"/>
+        </w:rPr>
+        <w:t>MySQL</w:t>
+      </w:r>
+      <w:r>
+        <w:rPr>
+          <w:sz w:val="28"/>
+          <w:szCs w:val="28"/>
+        </w:rPr>
+        <w:t>)</w:t>
       </w:r>
     </w:p>
     <w:p>

</xml_diff>

<commit_message>
Sửa lỗi từ ngữ
</commit_message>
<xml_diff>
--- a/thực-tập-chuyên-môn.docx
+++ b/thực-tập-chuyên-môn.docx
@@ -992,7 +992,21 @@
           <w:sz w:val="28"/>
           <w:szCs w:val="28"/>
         </w:rPr>
-        <w:t xml:space="preserve"> từ Youtube, SoundCloud, … (thông qua package)</w:t>
+        <w:t xml:space="preserve"> từ You</w:t>
+      </w:r>
+      <w:r>
+        <w:rPr>
+          <w:sz w:val="28"/>
+          <w:szCs w:val="28"/>
+        </w:rPr>
+        <w:t>tube, SoundCloud, … (thông qua thư viện</w:t>
+      </w:r>
+      <w:r>
+        <w:rPr>
+          <w:sz w:val="28"/>
+          <w:szCs w:val="28"/>
+        </w:rPr>
+        <w:t>)</w:t>
       </w:r>
     </w:p>
     <w:p>
@@ -1101,7 +1115,21 @@
           <w:sz w:val="28"/>
           <w:szCs w:val="28"/>
         </w:rPr>
-        <w:t>- Chống usere nhắn tin những từ ngữ không phù hợp</w:t>
+        <w:t xml:space="preserve">- Chống </w:t>
+      </w:r>
+      <w:r>
+        <w:rPr>
+          <w:sz w:val="28"/>
+          <w:szCs w:val="28"/>
+        </w:rPr>
+        <w:t>user</w:t>
+      </w:r>
+      <w:r>
+        <w:rPr>
+          <w:sz w:val="28"/>
+          <w:szCs w:val="28"/>
+        </w:rPr>
+        <w:t xml:space="preserve"> nhắn tin những từ ngữ không phù hợp</w:t>
       </w:r>
     </w:p>
     <w:p>

</xml_diff>